<commit_message>
Update documentation for sprint 1
</commit_message>
<xml_diff>
--- a/documentation/Sprint 1/Sprint 1 Review.docx
+++ b/documentation/Sprint 1/Sprint 1 Review.docx
@@ -12,14 +12,49 @@
       </w:pPr>
       <w:r>
         <w:rPr>
-          <w:b/>
-          <w:bCs/>
+          <w:b w:val="1"/>
+          <w:bCs w:val="1"/>
           <w:u w:val="single"/>
         </w:rPr>
         <w:t>What was accomplished in Sprint 1?</w:t>
       </w:r>
     </w:p>
-    <w:p/>
+    <w:p>
+      <w:pPr>
+        <w:pStyle w:val="Normal"/>
+        <w:spacing w:line="276" w:lineRule="auto"/>
+      </w:pPr>
+      <w:r>
+        <w:rPr>
+          <w:rFonts w:ascii="Calibri" w:hAnsi="Calibri" w:eastAsia="Calibri" w:cs="Calibri"/>
+          <w:noProof w:val="0"/>
+          <w:sz w:val="22"/>
+          <w:szCs w:val="22"/>
+          <w:lang w:val="en-US"/>
+        </w:rPr>
+        <w:t xml:space="preserve">3 of 3 user stories were competed by end of sprint.  Stories placed in integration environment for testing and evaluation.  All user stories tested. All tests passed during testing and evaluation phase.  All 3 user stories were migrated from </w:t>
+      </w:r>
+      <w:r>
+        <w:rPr>
+          <w:rFonts w:ascii="Calibri" w:hAnsi="Calibri" w:eastAsia="Calibri" w:cs="Calibri"/>
+          <w:noProof w:val="0"/>
+          <w:sz w:val="22"/>
+          <w:szCs w:val="22"/>
+          <w:lang w:val="en-US"/>
+        </w:rPr>
+        <w:t xml:space="preserve">integration to </w:t>
+      </w:r>
+      <w:r>
+        <w:rPr>
+          <w:rFonts w:ascii="Calibri" w:hAnsi="Calibri" w:eastAsia="Calibri" w:cs="Calibri"/>
+          <w:noProof w:val="0"/>
+          <w:sz w:val="22"/>
+          <w:szCs w:val="22"/>
+          <w:lang w:val="en-US"/>
+        </w:rPr>
+        <w:t>test to production environment.  Additional tests were run to ensure production environment results were consistent with test results.</w:t>
+      </w:r>
+    </w:p>
     <w:p>
       <w:pPr>
         <w:rPr>
@@ -37,9 +72,14 @@
         <w:t>Was the Sprint 1 goal met?</w:t>
       </w:r>
     </w:p>
-    <w:p/>
+    <w:p>
+      <w:r>
+        <w:rPr/>
+        <w:t>Yes.</w:t>
+      </w:r>
+    </w:p>
     <w:sectPr>
-      <w:pgSz w:w="12240" w:h="15840"/>
+      <w:pgSz w:w="12240" w:h="15840" w:orient="portrait"/>
       <w:pgMar w:top="1440" w:right="1440" w:bottom="1440" w:left="1440" w:header="720" w:footer="720" w:gutter="0"/>
       <w:cols w:space="720"/>
       <w:docGrid w:linePitch="360"/>
@@ -53,7 +93,7 @@
   <w:docDefaults>
     <w:rPrDefault>
       <w:rPr>
-        <w:rFonts w:asciiTheme="minorHAnsi" w:eastAsiaTheme="minorHAnsi" w:hAnsiTheme="minorHAnsi" w:cstheme="minorBidi"/>
+        <w:rFonts w:asciiTheme="minorHAnsi" w:hAnsiTheme="minorHAnsi" w:eastAsiaTheme="minorHAnsi" w:cstheme="minorBidi"/>
         <w:sz w:val="22"/>
         <w:szCs w:val="22"/>
         <w:lang w:val="en-US" w:eastAsia="en-US" w:bidi="ar-SA"/>
@@ -68,14 +108,14 @@
   <w:latentStyles w:defLockedState="0" w:defUIPriority="99" w:defSemiHidden="0" w:defUnhideWhenUsed="0" w:defQFormat="0" w:count="376">
     <w:lsdException w:name="Normal" w:uiPriority="0" w:qFormat="1"/>
     <w:lsdException w:name="heading 1" w:uiPriority="9" w:qFormat="1"/>
-    <w:lsdException w:name="heading 2" w:semiHidden="1" w:uiPriority="9" w:unhideWhenUsed="1" w:qFormat="1"/>
-    <w:lsdException w:name="heading 3" w:semiHidden="1" w:uiPriority="9" w:unhideWhenUsed="1" w:qFormat="1"/>
-    <w:lsdException w:name="heading 4" w:semiHidden="1" w:uiPriority="9" w:unhideWhenUsed="1" w:qFormat="1"/>
-    <w:lsdException w:name="heading 5" w:semiHidden="1" w:uiPriority="9" w:unhideWhenUsed="1" w:qFormat="1"/>
-    <w:lsdException w:name="heading 6" w:semiHidden="1" w:uiPriority="9" w:unhideWhenUsed="1" w:qFormat="1"/>
-    <w:lsdException w:name="heading 7" w:semiHidden="1" w:uiPriority="9" w:unhideWhenUsed="1" w:qFormat="1"/>
-    <w:lsdException w:name="heading 8" w:semiHidden="1" w:uiPriority="9" w:unhideWhenUsed="1" w:qFormat="1"/>
-    <w:lsdException w:name="heading 9" w:semiHidden="1" w:uiPriority="9" w:unhideWhenUsed="1" w:qFormat="1"/>
+    <w:lsdException w:name="heading 2" w:uiPriority="9" w:semiHidden="1" w:unhideWhenUsed="1" w:qFormat="1"/>
+    <w:lsdException w:name="heading 3" w:uiPriority="9" w:semiHidden="1" w:unhideWhenUsed="1" w:qFormat="1"/>
+    <w:lsdException w:name="heading 4" w:uiPriority="9" w:semiHidden="1" w:unhideWhenUsed="1" w:qFormat="1"/>
+    <w:lsdException w:name="heading 5" w:uiPriority="9" w:semiHidden="1" w:unhideWhenUsed="1" w:qFormat="1"/>
+    <w:lsdException w:name="heading 6" w:uiPriority="9" w:semiHidden="1" w:unhideWhenUsed="1" w:qFormat="1"/>
+    <w:lsdException w:name="heading 7" w:uiPriority="9" w:semiHidden="1" w:unhideWhenUsed="1" w:qFormat="1"/>
+    <w:lsdException w:name="heading 8" w:uiPriority="9" w:semiHidden="1" w:unhideWhenUsed="1" w:qFormat="1"/>
+    <w:lsdException w:name="heading 9" w:uiPriority="9" w:semiHidden="1" w:unhideWhenUsed="1" w:qFormat="1"/>
     <w:lsdException w:name="index 1" w:semiHidden="1" w:unhideWhenUsed="1"/>
     <w:lsdException w:name="index 2" w:semiHidden="1" w:unhideWhenUsed="1"/>
     <w:lsdException w:name="index 3" w:semiHidden="1" w:unhideWhenUsed="1"/>
@@ -85,22 +125,22 @@
     <w:lsdException w:name="index 7" w:semiHidden="1" w:unhideWhenUsed="1"/>
     <w:lsdException w:name="index 8" w:semiHidden="1" w:unhideWhenUsed="1"/>
     <w:lsdException w:name="index 9" w:semiHidden="1" w:unhideWhenUsed="1"/>
-    <w:lsdException w:name="toc 1" w:semiHidden="1" w:uiPriority="39" w:unhideWhenUsed="1"/>
-    <w:lsdException w:name="toc 2" w:semiHidden="1" w:uiPriority="39" w:unhideWhenUsed="1"/>
-    <w:lsdException w:name="toc 3" w:semiHidden="1" w:uiPriority="39" w:unhideWhenUsed="1"/>
-    <w:lsdException w:name="toc 4" w:semiHidden="1" w:uiPriority="39" w:unhideWhenUsed="1"/>
-    <w:lsdException w:name="toc 5" w:semiHidden="1" w:uiPriority="39" w:unhideWhenUsed="1"/>
-    <w:lsdException w:name="toc 6" w:semiHidden="1" w:uiPriority="39" w:unhideWhenUsed="1"/>
-    <w:lsdException w:name="toc 7" w:semiHidden="1" w:uiPriority="39" w:unhideWhenUsed="1"/>
-    <w:lsdException w:name="toc 8" w:semiHidden="1" w:uiPriority="39" w:unhideWhenUsed="1"/>
-    <w:lsdException w:name="toc 9" w:semiHidden="1" w:uiPriority="39" w:unhideWhenUsed="1"/>
+    <w:lsdException w:name="toc 1" w:uiPriority="39" w:semiHidden="1" w:unhideWhenUsed="1"/>
+    <w:lsdException w:name="toc 2" w:uiPriority="39" w:semiHidden="1" w:unhideWhenUsed="1"/>
+    <w:lsdException w:name="toc 3" w:uiPriority="39" w:semiHidden="1" w:unhideWhenUsed="1"/>
+    <w:lsdException w:name="toc 4" w:uiPriority="39" w:semiHidden="1" w:unhideWhenUsed="1"/>
+    <w:lsdException w:name="toc 5" w:uiPriority="39" w:semiHidden="1" w:unhideWhenUsed="1"/>
+    <w:lsdException w:name="toc 6" w:uiPriority="39" w:semiHidden="1" w:unhideWhenUsed="1"/>
+    <w:lsdException w:name="toc 7" w:uiPriority="39" w:semiHidden="1" w:unhideWhenUsed="1"/>
+    <w:lsdException w:name="toc 8" w:uiPriority="39" w:semiHidden="1" w:unhideWhenUsed="1"/>
+    <w:lsdException w:name="toc 9" w:uiPriority="39" w:semiHidden="1" w:unhideWhenUsed="1"/>
     <w:lsdException w:name="Normal Indent" w:semiHidden="1" w:unhideWhenUsed="1"/>
     <w:lsdException w:name="footnote text" w:semiHidden="1" w:unhideWhenUsed="1"/>
     <w:lsdException w:name="annotation text" w:semiHidden="1" w:unhideWhenUsed="1"/>
     <w:lsdException w:name="header" w:semiHidden="1" w:unhideWhenUsed="1"/>
     <w:lsdException w:name="footer" w:semiHidden="1" w:unhideWhenUsed="1"/>
     <w:lsdException w:name="index heading" w:semiHidden="1" w:unhideWhenUsed="1"/>
-    <w:lsdException w:name="caption" w:semiHidden="1" w:uiPriority="35" w:unhideWhenUsed="1" w:qFormat="1"/>
+    <w:lsdException w:name="caption" w:uiPriority="35" w:semiHidden="1" w:unhideWhenUsed="1" w:qFormat="1"/>
     <w:lsdException w:name="table of figures" w:semiHidden="1" w:unhideWhenUsed="1"/>
     <w:lsdException w:name="envelope address" w:semiHidden="1" w:unhideWhenUsed="1"/>
     <w:lsdException w:name="envelope return" w:semiHidden="1" w:unhideWhenUsed="1"/>
@@ -131,7 +171,7 @@
     <w:lsdException w:name="Title" w:uiPriority="10" w:qFormat="1"/>
     <w:lsdException w:name="Closing" w:semiHidden="1" w:unhideWhenUsed="1"/>
     <w:lsdException w:name="Signature" w:semiHidden="1" w:unhideWhenUsed="1"/>
-    <w:lsdException w:name="Default Paragraph Font" w:semiHidden="1" w:uiPriority="1" w:unhideWhenUsed="1"/>
+    <w:lsdException w:name="Default Paragraph Font" w:uiPriority="1" w:semiHidden="1" w:unhideWhenUsed="1"/>
     <w:lsdException w:name="Body Text" w:semiHidden="1" w:unhideWhenUsed="1"/>
     <w:lsdException w:name="Body Text Indent" w:semiHidden="1" w:unhideWhenUsed="1"/>
     <w:lsdException w:name="List Continue" w:semiHidden="1" w:unhideWhenUsed="1"/>
@@ -331,8 +371,8 @@
     <w:lsdException w:name="Subtle Reference" w:uiPriority="31" w:qFormat="1"/>
     <w:lsdException w:name="Intense Reference" w:uiPriority="32" w:qFormat="1"/>
     <w:lsdException w:name="Book Title" w:uiPriority="33" w:qFormat="1"/>
-    <w:lsdException w:name="Bibliography" w:semiHidden="1" w:uiPriority="37" w:unhideWhenUsed="1"/>
-    <w:lsdException w:name="TOC Heading" w:semiHidden="1" w:uiPriority="39" w:unhideWhenUsed="1" w:qFormat="1"/>
+    <w:lsdException w:name="Bibliography" w:uiPriority="37" w:semiHidden="1" w:unhideWhenUsed="1"/>
+    <w:lsdException w:name="TOC Heading" w:uiPriority="39" w:semiHidden="1" w:unhideWhenUsed="1" w:qFormat="1"/>
     <w:lsdException w:name="Plain Table 1" w:uiPriority="41"/>
     <w:lsdException w:name="Plain Table 2" w:uiPriority="42"/>
     <w:lsdException w:name="Plain Table 3" w:uiPriority="43"/>
@@ -443,18 +483,18 @@
     <w:lsdException w:name="Unresolved Mention" w:semiHidden="1" w:unhideWhenUsed="1"/>
     <w:lsdException w:name="Smart Link" w:semiHidden="1" w:unhideWhenUsed="1"/>
   </w:latentStyles>
-  <w:style w:type="paragraph" w:default="1" w:styleId="Normal">
+  <w:style w:type="paragraph" w:styleId="Normal" w:default="1">
     <w:name w:val="Normal"/>
     <w:qFormat/>
     <w:rsid w:val="00835E7F"/>
   </w:style>
-  <w:style w:type="character" w:default="1" w:styleId="DefaultParagraphFont">
+  <w:style w:type="character" w:styleId="DefaultParagraphFont" w:default="1">
     <w:name w:val="Default Paragraph Font"/>
     <w:uiPriority w:val="1"/>
     <w:semiHidden/>
     <w:unhideWhenUsed/>
   </w:style>
-  <w:style w:type="table" w:default="1" w:styleId="TableNormal">
+  <w:style w:type="table" w:styleId="TableNormal" w:default="1">
     <w:name w:val="Normal Table"/>
     <w:uiPriority w:val="99"/>
     <w:semiHidden/>
@@ -469,7 +509,7 @@
       </w:tblCellMar>
     </w:tblPr>
   </w:style>
-  <w:style w:type="numbering" w:default="1" w:styleId="NoList">
+  <w:style w:type="numbering" w:styleId="NoList" w:default="1">
     <w:name w:val="No List"/>
     <w:uiPriority w:val="99"/>
     <w:semiHidden/>
@@ -759,4 +799,215 @@
   <a:objectDefaults/>
   <a:extraClrSchemeLst/>
 </a:theme>
+</file>
+
+<file path=customXml/item1.xml><?xml version="1.0" encoding="utf-8"?>
+<ct:contentTypeSchema xmlns:ct="http://schemas.microsoft.com/office/2006/metadata/contentType" xmlns:ma="http://schemas.microsoft.com/office/2006/metadata/properties/metaAttributes" ct:_="" ma:_="" ma:contentTypeName="Document" ma:contentTypeID="0x0101000B81FB27D8318F409DB8592A1F03A407" ma:contentTypeVersion="10" ma:contentTypeDescription="Create a new document." ma:contentTypeScope="" ma:versionID="dd4a8a8bedfbf32d1389488a2d4ed985">
+  <xsd:schema xmlns:xsd="http://www.w3.org/2001/XMLSchema" xmlns:xs="http://www.w3.org/2001/XMLSchema" xmlns:p="http://schemas.microsoft.com/office/2006/metadata/properties" xmlns:ns2="fd8108f1-5f5d-4cb7-bb4b-e2aea97cbd6a" targetNamespace="http://schemas.microsoft.com/office/2006/metadata/properties" ma:root="true" ma:fieldsID="6fab11e5e5165e332b604d13f2f72455" ns2:_="">
+    <xsd:import namespace="fd8108f1-5f5d-4cb7-bb4b-e2aea97cbd6a"/>
+    <xsd:element name="properties">
+      <xsd:complexType>
+        <xsd:sequence>
+          <xsd:element name="documentManagement">
+            <xsd:complexType>
+              <xsd:all>
+                <xsd:element ref="ns2:MediaServiceMetadata" minOccurs="0"/>
+                <xsd:element ref="ns2:MediaServiceFastMetadata" minOccurs="0"/>
+                <xsd:element ref="ns2:MediaServiceAutoKeyPoints" minOccurs="0"/>
+                <xsd:element ref="ns2:MediaServiceKeyPoints" minOccurs="0"/>
+                <xsd:element ref="ns2:MediaServiceAutoTags" minOccurs="0"/>
+                <xsd:element ref="ns2:MediaServiceOCR" minOccurs="0"/>
+                <xsd:element ref="ns2:MediaServiceGenerationTime" minOccurs="0"/>
+                <xsd:element ref="ns2:MediaServiceEventHashCode" minOccurs="0"/>
+                <xsd:element ref="ns2:MediaServiceDateTaken" minOccurs="0"/>
+                <xsd:element ref="ns2:MediaLengthInSeconds" minOccurs="0"/>
+              </xsd:all>
+            </xsd:complexType>
+          </xsd:element>
+        </xsd:sequence>
+      </xsd:complexType>
+    </xsd:element>
+  </xsd:schema>
+  <xsd:schema xmlns:xsd="http://www.w3.org/2001/XMLSchema" xmlns:xs="http://www.w3.org/2001/XMLSchema" xmlns:dms="http://schemas.microsoft.com/office/2006/documentManagement/types" xmlns:pc="http://schemas.microsoft.com/office/infopath/2007/PartnerControls" targetNamespace="fd8108f1-5f5d-4cb7-bb4b-e2aea97cbd6a" elementFormDefault="qualified">
+    <xsd:import namespace="http://schemas.microsoft.com/office/2006/documentManagement/types"/>
+    <xsd:import namespace="http://schemas.microsoft.com/office/infopath/2007/PartnerControls"/>
+    <xsd:element name="MediaServiceMetadata" ma:index="8" nillable="true" ma:displayName="MediaServiceMetadata" ma:hidden="true" ma:internalName="MediaServiceMetadata" ma:readOnly="true">
+      <xsd:simpleType>
+        <xsd:restriction base="dms:Note"/>
+      </xsd:simpleType>
+    </xsd:element>
+    <xsd:element name="MediaServiceFastMetadata" ma:index="9" nillable="true" ma:displayName="MediaServiceFastMetadata" ma:hidden="true" ma:internalName="MediaServiceFastMetadata" ma:readOnly="true">
+      <xsd:simpleType>
+        <xsd:restriction base="dms:Note"/>
+      </xsd:simpleType>
+    </xsd:element>
+    <xsd:element name="MediaServiceAutoKeyPoints" ma:index="10" nillable="true" ma:displayName="MediaServiceAutoKeyPoints" ma:hidden="true" ma:internalName="MediaServiceAutoKeyPoints" ma:readOnly="true">
+      <xsd:simpleType>
+        <xsd:restriction base="dms:Note"/>
+      </xsd:simpleType>
+    </xsd:element>
+    <xsd:element name="MediaServiceKeyPoints" ma:index="11" nillable="true" ma:displayName="KeyPoints" ma:internalName="MediaServiceKeyPoints" ma:readOnly="true">
+      <xsd:simpleType>
+        <xsd:restriction base="dms:Note">
+          <xsd:maxLength value="255"/>
+        </xsd:restriction>
+      </xsd:simpleType>
+    </xsd:element>
+    <xsd:element name="MediaServiceAutoTags" ma:index="12" nillable="true" ma:displayName="Tags" ma:internalName="MediaServiceAutoTags" ma:readOnly="true">
+      <xsd:simpleType>
+        <xsd:restriction base="dms:Text"/>
+      </xsd:simpleType>
+    </xsd:element>
+    <xsd:element name="MediaServiceOCR" ma:index="13" nillable="true" ma:displayName="Extracted Text" ma:internalName="MediaServiceOCR" ma:readOnly="true">
+      <xsd:simpleType>
+        <xsd:restriction base="dms:Note">
+          <xsd:maxLength value="255"/>
+        </xsd:restriction>
+      </xsd:simpleType>
+    </xsd:element>
+    <xsd:element name="MediaServiceGenerationTime" ma:index="14" nillable="true" ma:displayName="MediaServiceGenerationTime" ma:hidden="true" ma:internalName="MediaServiceGenerationTime" ma:readOnly="true">
+      <xsd:simpleType>
+        <xsd:restriction base="dms:Text"/>
+      </xsd:simpleType>
+    </xsd:element>
+    <xsd:element name="MediaServiceEventHashCode" ma:index="15" nillable="true" ma:displayName="MediaServiceEventHashCode" ma:hidden="true" ma:internalName="MediaServiceEventHashCode" ma:readOnly="true">
+      <xsd:simpleType>
+        <xsd:restriction base="dms:Text"/>
+      </xsd:simpleType>
+    </xsd:element>
+    <xsd:element name="MediaServiceDateTaken" ma:index="16" nillable="true" ma:displayName="MediaServiceDateTaken" ma:hidden="true" ma:internalName="MediaServiceDateTaken" ma:readOnly="true">
+      <xsd:simpleType>
+        <xsd:restriction base="dms:Text"/>
+      </xsd:simpleType>
+    </xsd:element>
+    <xsd:element name="MediaLengthInSeconds" ma:index="17" nillable="true" ma:displayName="MediaLengthInSeconds" ma:hidden="true" ma:internalName="MediaLengthInSeconds" ma:readOnly="true">
+      <xsd:simpleType>
+        <xsd:restriction base="dms:Unknown"/>
+      </xsd:simpleType>
+    </xsd:element>
+  </xsd:schema>
+  <xsd:schema xmlns="http://schemas.openxmlformats.org/package/2006/metadata/core-properties" xmlns:xsd="http://www.w3.org/2001/XMLSchema" xmlns:xsi="http://www.w3.org/2001/XMLSchema-instance" xmlns:dc="http://purl.org/dc/elements/1.1/" xmlns:dcterms="http://purl.org/dc/terms/" xmlns:odoc="http://schemas.microsoft.com/internal/obd" targetNamespace="http://schemas.openxmlformats.org/package/2006/metadata/core-properties" elementFormDefault="qualified" attributeFormDefault="unqualified" blockDefault="#all">
+    <xsd:import namespace="http://purl.org/dc/elements/1.1/" schemaLocation="http://dublincore.org/schemas/xmls/qdc/2003/04/02/dc.xsd"/>
+    <xsd:import namespace="http://purl.org/dc/terms/" schemaLocation="http://dublincore.org/schemas/xmls/qdc/2003/04/02/dcterms.xsd"/>
+    <xsd:element name="coreProperties" type="CT_coreProperties"/>
+    <xsd:complexType name="CT_coreProperties">
+      <xsd:all>
+        <xsd:element ref="dc:creator" minOccurs="0" maxOccurs="1"/>
+        <xsd:element ref="dcterms:created" minOccurs="0" maxOccurs="1"/>
+        <xsd:element ref="dc:identifier" minOccurs="0" maxOccurs="1"/>
+        <xsd:element name="contentType" minOccurs="0" maxOccurs="1" type="xsd:string" ma:index="0" ma:displayName="Content Type"/>
+        <xsd:element ref="dc:title" minOccurs="0" maxOccurs="1" ma:index="4" ma:displayName="Title"/>
+        <xsd:element ref="dc:subject" minOccurs="0" maxOccurs="1"/>
+        <xsd:element ref="dc:description" minOccurs="0" maxOccurs="1"/>
+        <xsd:element name="keywords" minOccurs="0" maxOccurs="1" type="xsd:string"/>
+        <xsd:element ref="dc:language" minOccurs="0" maxOccurs="1"/>
+        <xsd:element name="category" minOccurs="0" maxOccurs="1" type="xsd:string"/>
+        <xsd:element name="version" minOccurs="0" maxOccurs="1" type="xsd:string"/>
+        <xsd:element name="revision" minOccurs="0" maxOccurs="1" type="xsd:string">
+          <xsd:annotation>
+            <xsd:documentation>
+                        This value indicates the number of saves or revisions. The application is responsible for updating this value after each revision.
+                    </xsd:documentation>
+          </xsd:annotation>
+        </xsd:element>
+        <xsd:element name="lastModifiedBy" minOccurs="0" maxOccurs="1" type="xsd:string"/>
+        <xsd:element ref="dcterms:modified" minOccurs="0" maxOccurs="1"/>
+        <xsd:element name="contentStatus" minOccurs="0" maxOccurs="1" type="xsd:string"/>
+      </xsd:all>
+    </xsd:complexType>
+  </xsd:schema>
+  <xs:schema xmlns:pc="http://schemas.microsoft.com/office/infopath/2007/PartnerControls" xmlns:xs="http://www.w3.org/2001/XMLSchema" targetNamespace="http://schemas.microsoft.com/office/infopath/2007/PartnerControls" elementFormDefault="qualified" attributeFormDefault="unqualified">
+    <xs:element name="Person">
+      <xs:complexType>
+        <xs:sequence>
+          <xs:element ref="pc:DisplayName" minOccurs="0"/>
+          <xs:element ref="pc:AccountId" minOccurs="0"/>
+          <xs:element ref="pc:AccountType" minOccurs="0"/>
+        </xs:sequence>
+      </xs:complexType>
+    </xs:element>
+    <xs:element name="DisplayName" type="xs:string"/>
+    <xs:element name="AccountId" type="xs:string"/>
+    <xs:element name="AccountType" type="xs:string"/>
+    <xs:element name="BDCAssociatedEntity">
+      <xs:complexType>
+        <xs:sequence>
+          <xs:element ref="pc:BDCEntity" minOccurs="0" maxOccurs="unbounded"/>
+        </xs:sequence>
+        <xs:attribute ref="pc:EntityNamespace"/>
+        <xs:attribute ref="pc:EntityName"/>
+        <xs:attribute ref="pc:SystemInstanceName"/>
+        <xs:attribute ref="pc:AssociationName"/>
+      </xs:complexType>
+    </xs:element>
+    <xs:attribute name="EntityNamespace" type="xs:string"/>
+    <xs:attribute name="EntityName" type="xs:string"/>
+    <xs:attribute name="SystemInstanceName" type="xs:string"/>
+    <xs:attribute name="AssociationName" type="xs:string"/>
+    <xs:element name="BDCEntity">
+      <xs:complexType>
+        <xs:sequence>
+          <xs:element ref="pc:EntityDisplayName" minOccurs="0"/>
+          <xs:element ref="pc:EntityInstanceReference" minOccurs="0"/>
+          <xs:element ref="pc:EntityId1" minOccurs="0"/>
+          <xs:element ref="pc:EntityId2" minOccurs="0"/>
+          <xs:element ref="pc:EntityId3" minOccurs="0"/>
+          <xs:element ref="pc:EntityId4" minOccurs="0"/>
+          <xs:element ref="pc:EntityId5" minOccurs="0"/>
+        </xs:sequence>
+      </xs:complexType>
+    </xs:element>
+    <xs:element name="EntityDisplayName" type="xs:string"/>
+    <xs:element name="EntityInstanceReference" type="xs:string"/>
+    <xs:element name="EntityId1" type="xs:string"/>
+    <xs:element name="EntityId2" type="xs:string"/>
+    <xs:element name="EntityId3" type="xs:string"/>
+    <xs:element name="EntityId4" type="xs:string"/>
+    <xs:element name="EntityId5" type="xs:string"/>
+    <xs:element name="Terms">
+      <xs:complexType>
+        <xs:sequence>
+          <xs:element ref="pc:TermInfo" minOccurs="0" maxOccurs="unbounded"/>
+        </xs:sequence>
+      </xs:complexType>
+    </xs:element>
+    <xs:element name="TermInfo">
+      <xs:complexType>
+        <xs:sequence>
+          <xs:element ref="pc:TermName" minOccurs="0"/>
+          <xs:element ref="pc:TermId" minOccurs="0"/>
+        </xs:sequence>
+      </xs:complexType>
+    </xs:element>
+    <xs:element name="TermName" type="xs:string"/>
+    <xs:element name="TermId" type="xs:string"/>
+  </xs:schema>
+</ct:contentTypeSchema>
+</file>
+
+<file path=customXml/item2.xml><?xml version="1.0" encoding="utf-8"?>
+<?mso-contentType ?>
+<FormTemplates xmlns="http://schemas.microsoft.com/sharepoint/v3/contenttype/forms">
+  <Display>DocumentLibraryForm</Display>
+  <Edit>DocumentLibraryForm</Edit>
+  <New>DocumentLibraryForm</New>
+</FormTemplates>
+</file>
+
+<file path=customXml/item3.xml><?xml version="1.0" encoding="utf-8"?>
+<p:properties xmlns:p="http://schemas.microsoft.com/office/2006/metadata/properties" xmlns:xsi="http://www.w3.org/2001/XMLSchema-instance" xmlns:pc="http://schemas.microsoft.com/office/infopath/2007/PartnerControls">
+  <documentManagement/>
+</p:properties>
+</file>
+
+<file path=customXml/itemProps1.xml><?xml version="1.0" encoding="utf-8"?>
+<ds:datastoreItem xmlns:ds="http://schemas.openxmlformats.org/officeDocument/2006/customXml" ds:itemID="{05B7764C-0EBD-4480-A08E-E148D826ABC9}"/>
+</file>
+
+<file path=customXml/itemProps2.xml><?xml version="1.0" encoding="utf-8"?>
+<ds:datastoreItem xmlns:ds="http://schemas.openxmlformats.org/officeDocument/2006/customXml" ds:itemID="{C2C7FEA5-FDC0-4751-AD2D-66E7FC684C10}"/>
+</file>
+
+<file path=customXml/itemProps3.xml><?xml version="1.0" encoding="utf-8"?>
+<ds:datastoreItem xmlns:ds="http://schemas.openxmlformats.org/officeDocument/2006/customXml" ds:itemID="{BD3B5616-B221-4AF8-9C79-1F1D012C328A}"/>
 </file>
</xml_diff>